<commit_message>
denuncia anonima y registro menor
</commit_message>
<xml_diff>
--- a/libroestilos.docx
+++ b/libroestilos.docx
@@ -2,8 +2,6 @@
 <file path=word/document.xml><?xml version="1.0" encoding="utf-8"?>
 <w:document xmlns:wpc="http://schemas.microsoft.com/office/word/2010/wordprocessingCanvas" xmlns:cx="http://schemas.microsoft.com/office/drawing/2014/chartex" xmlns:cx1="http://schemas.microsoft.com/office/drawing/2015/9/8/chartex" xmlns:cx2="http://schemas.microsoft.com/office/drawing/2015/10/21/chartex" xmlns:cx3="http://schemas.microsoft.com/office/drawing/2016/5/9/chartex" xmlns:cx4="http://schemas.microsoft.com/office/drawing/2016/5/10/chartex" xmlns:cx5="http://schemas.microsoft.com/office/drawing/2016/5/11/chartex" xmlns:mc="http://schemas.openxmlformats.org/markup-compatibility/2006" xmlns:o="urn:schemas-microsoft-com:office:office" xmlns:r="http://schemas.openxmlformats.org/officeDocument/2006/relationships" xmlns:m="http://schemas.openxmlformats.org/officeDocument/2006/math" xmlns:v="urn:schemas-microsoft-com:vml" xmlns:wp14="http://schemas.microsoft.com/office/word/2010/wordprocessingDrawing" xmlns:wp="http://schemas.openxmlformats.org/drawingml/2006/wordprocessingDrawing" xmlns:w10="urn:schemas-microsoft-com:office:word" xmlns:w="http://schemas.openxmlformats.org/wordprocessingml/2006/main" xmlns:w14="http://schemas.microsoft.com/office/word/2010/wordml" xmlns:w15="http://schemas.microsoft.com/office/word/2012/wordml" xmlns:w16se="http://schemas.microsoft.com/office/word/2015/wordml/symex" xmlns:wpg="http://schemas.microsoft.com/office/word/2010/wordprocessingGroup" xmlns:wpi="http://schemas.microsoft.com/office/word/2010/wordprocessingInk" xmlns:wne="http://schemas.microsoft.com/office/word/2006/wordml" xmlns:wps="http://schemas.microsoft.com/office/word/2010/wordprocessingShape" mc:Ignorable="w14 w15 w16se wp14">
   <w:body>
-    <w:bookmarkStart w:id="0" w:name="_GoBack" w:displacedByCustomXml="next"/>
-    <w:bookmarkEnd w:id="0" w:displacedByCustomXml="next"/>
     <w:sdt>
       <w:sdtPr>
         <w:id w:val="-1230917243"/>
@@ -701,7 +699,12 @@
             <w:pStyle w:val="TtuloTDC"/>
           </w:pPr>
           <w:r>
-            <w:t>Índice</w:t>
+            <w:t>Índic</w:t>
+          </w:r>
+          <w:bookmarkStart w:id="0" w:name="_GoBack"/>
+          <w:bookmarkEnd w:id="0"/>
+          <w:r>
+            <w:t>e</w:t>
           </w:r>
         </w:p>
         <w:p>
@@ -725,7 +728,7 @@
           <w:r>
             <w:fldChar w:fldCharType="separate"/>
           </w:r>
-          <w:hyperlink w:anchor="_Toc477878702" w:history="1">
+          <w:hyperlink w:anchor="_Toc477896723" w:history="1">
             <w:r>
               <w:rPr>
                 <w:rStyle w:val="Hipervnculo"/>
@@ -752,7 +755,7 @@
                 <w:noProof/>
                 <w:webHidden/>
               </w:rPr>
-              <w:instrText xml:space="preserve"> PAGEREF _Toc477878702 \h </w:instrText>
+              <w:instrText xml:space="preserve"> PAGEREF _Toc477896723 \h </w:instrText>
             </w:r>
             <w:r>
               <w:rPr>
@@ -795,13 +798,13 @@
               <w:lang w:eastAsia="es-ES"/>
             </w:rPr>
           </w:pPr>
-          <w:hyperlink w:anchor="_Toc477878703" w:history="1">
+          <w:hyperlink w:anchor="_Toc477896724" w:history="1">
             <w:r>
               <w:rPr>
                 <w:rStyle w:val="Hipervnculo"/>
                 <w:noProof/>
               </w:rPr>
-              <w:t>COLOR</w:t>
+              <w:t>BACKGROUND</w:t>
             </w:r>
             <w:r>
               <w:rPr>
@@ -822,7 +825,7 @@
                 <w:noProof/>
                 <w:webHidden/>
               </w:rPr>
-              <w:instrText xml:space="preserve"> PAGEREF _Toc477878703 \h </w:instrText>
+              <w:instrText xml:space="preserve"> PAGEREF _Toc477896724 \h </w:instrText>
             </w:r>
             <w:r>
               <w:rPr>
@@ -865,13 +868,13 @@
               <w:lang w:eastAsia="es-ES"/>
             </w:rPr>
           </w:pPr>
-          <w:hyperlink w:anchor="_Toc477878704" w:history="1">
+          <w:hyperlink w:anchor="_Toc477896725" w:history="1">
             <w:r>
               <w:rPr>
                 <w:rStyle w:val="Hipervnculo"/>
                 <w:noProof/>
               </w:rPr>
-              <w:t>LOGO</w:t>
+              <w:t>COLOR</w:t>
             </w:r>
             <w:r>
               <w:rPr>
@@ -892,7 +895,7 @@
                 <w:noProof/>
                 <w:webHidden/>
               </w:rPr>
-              <w:instrText xml:space="preserve"> PAGEREF _Toc477878704 \h </w:instrText>
+              <w:instrText xml:space="preserve"> PAGEREF _Toc477896725 \h </w:instrText>
             </w:r>
             <w:r>
               <w:rPr>
@@ -935,13 +938,13 @@
               <w:lang w:eastAsia="es-ES"/>
             </w:rPr>
           </w:pPr>
-          <w:hyperlink w:anchor="_Toc477878705" w:history="1">
+          <w:hyperlink w:anchor="_Toc477896726" w:history="1">
             <w:r>
               <w:rPr>
                 <w:rStyle w:val="Hipervnculo"/>
                 <w:noProof/>
               </w:rPr>
-              <w:t>TIPOGRAFÍA</w:t>
+              <w:t>LOGO</w:t>
             </w:r>
             <w:r>
               <w:rPr>
@@ -962,7 +965,7 @@
                 <w:noProof/>
                 <w:webHidden/>
               </w:rPr>
-              <w:instrText xml:space="preserve"> PAGEREF _Toc477878705 \h </w:instrText>
+              <w:instrText xml:space="preserve"> PAGEREF _Toc477896726 \h </w:instrText>
             </w:r>
             <w:r>
               <w:rPr>
@@ -1005,13 +1008,13 @@
               <w:lang w:eastAsia="es-ES"/>
             </w:rPr>
           </w:pPr>
-          <w:hyperlink w:anchor="_Toc477878706" w:history="1">
+          <w:hyperlink w:anchor="_Toc477896727" w:history="1">
             <w:r>
               <w:rPr>
                 <w:rStyle w:val="Hipervnculo"/>
                 <w:noProof/>
               </w:rPr>
-              <w:t>REDES SOCIALES</w:t>
+              <w:t>TIPOGRAFÍA</w:t>
             </w:r>
             <w:r>
               <w:rPr>
@@ -1032,7 +1035,7 @@
                 <w:noProof/>
                 <w:webHidden/>
               </w:rPr>
-              <w:instrText xml:space="preserve"> PAGEREF _Toc477878706 \h </w:instrText>
+              <w:instrText xml:space="preserve"> PAGEREF _Toc477896727 \h </w:instrText>
             </w:r>
             <w:r>
               <w:rPr>
@@ -1075,12 +1078,82 @@
               <w:lang w:eastAsia="es-ES"/>
             </w:rPr>
           </w:pPr>
-          <w:hyperlink w:anchor="_Toc477878707" w:history="1">
+          <w:hyperlink w:anchor="_Toc477896728" w:history="1">
             <w:r>
               <w:rPr>
                 <w:rStyle w:val="Hipervnculo"/>
                 <w:noProof/>
               </w:rPr>
+              <w:t>REDES SOCIALES</w:t>
+            </w:r>
+            <w:r>
+              <w:rPr>
+                <w:noProof/>
+                <w:webHidden/>
+              </w:rPr>
+              <w:tab/>
+            </w:r>
+            <w:r>
+              <w:rPr>
+                <w:noProof/>
+                <w:webHidden/>
+              </w:rPr>
+              <w:fldChar w:fldCharType="begin"/>
+            </w:r>
+            <w:r>
+              <w:rPr>
+                <w:noProof/>
+                <w:webHidden/>
+              </w:rPr>
+              <w:instrText xml:space="preserve"> PAGEREF _Toc477896728 \h </w:instrText>
+            </w:r>
+            <w:r>
+              <w:rPr>
+                <w:noProof/>
+                <w:webHidden/>
+              </w:rPr>
+            </w:r>
+            <w:r>
+              <w:rPr>
+                <w:noProof/>
+                <w:webHidden/>
+              </w:rPr>
+              <w:fldChar w:fldCharType="separate"/>
+            </w:r>
+            <w:r>
+              <w:rPr>
+                <w:noProof/>
+                <w:webHidden/>
+              </w:rPr>
+              <w:t>5</w:t>
+            </w:r>
+            <w:r>
+              <w:rPr>
+                <w:noProof/>
+                <w:webHidden/>
+              </w:rPr>
+              <w:fldChar w:fldCharType="end"/>
+            </w:r>
+          </w:hyperlink>
+        </w:p>
+        <w:p>
+          <w:pPr>
+            <w:pStyle w:val="TDC1"/>
+            <w:tabs>
+              <w:tab w:val="right" w:leader="dot" w:pos="8494"/>
+            </w:tabs>
+            <w:rPr>
+              <w:rFonts w:eastAsiaTheme="minorEastAsia"/>
+              <w:noProof/>
+              <w:lang w:eastAsia="es-ES"/>
+            </w:rPr>
+          </w:pPr>
+          <w:hyperlink w:anchor="_Toc477896729" w:history="1">
+            <w:r>
+              <w:rPr>
+                <w:rStyle w:val="Hipervnculo"/>
+                <w:noProof/>
+              </w:rPr>
               <w:t>TAGS</w:t>
             </w:r>
             <w:r>
@@ -1102,7 +1175,7 @@
                 <w:noProof/>
                 <w:webHidden/>
               </w:rPr>
-              <w:instrText xml:space="preserve"> PAGEREF _Toc477878707 \h </w:instrText>
+              <w:instrText xml:space="preserve"> PAGEREF _Toc477896729 \h </w:instrText>
             </w:r>
             <w:r>
               <w:rPr>
@@ -1122,7 +1195,7 @@
                 <w:noProof/>
                 <w:webHidden/>
               </w:rPr>
-              <w:t>4</w:t>
+              <w:t>5</w:t>
             </w:r>
             <w:r>
               <w:rPr>
@@ -1168,7 +1241,7 @@
       <w:pPr>
         <w:pStyle w:val="Ttulo1"/>
       </w:pPr>
-      <w:bookmarkStart w:id="1" w:name="_Toc477878702"/>
+      <w:bookmarkStart w:id="1" w:name="_Toc477896723"/>
       <w:r>
         <w:lastRenderedPageBreak/>
         <w:t>INTRODUCCIÓN</w:t>
@@ -1233,6 +1306,9 @@
       <w:pPr>
         <w:spacing w:after="0"/>
         <w:jc w:val="both"/>
+        <w:rPr>
+          <w:b/>
+        </w:rPr>
       </w:pPr>
       <w:r>
         <w:t xml:space="preserve">El manual, está pensado para solucionar eficientemente cualquier duda o problema derribados de la publicidad de </w:t>
@@ -1254,13 +1330,86 @@
       <w:pPr>
         <w:pStyle w:val="Ttulo1"/>
       </w:pPr>
-      <w:bookmarkStart w:id="2" w:name="_Toc477878703"/>
-      <w:r>
-        <w:t>COLOR</w:t>
+      <w:bookmarkStart w:id="2" w:name="_Toc477896724"/>
+      <w:r>
+        <w:t>BACKGROUND</w:t>
       </w:r>
       <w:bookmarkEnd w:id="2"/>
     </w:p>
     <w:p>
+      <w:r>
+        <w:t xml:space="preserve">La imagen de fondo es un archivo con la extensión </w:t>
+      </w:r>
+      <w:r>
+        <w:rPr>
+          <w:b/>
+        </w:rPr>
+        <w:t>JPG</w:t>
+      </w:r>
+      <w:r>
+        <w:t>.</w:t>
+      </w:r>
+    </w:p>
+    <w:p>
+      <w:r>
+        <w:rPr>
+          <w:noProof/>
+          <w:lang w:eastAsia="es-ES"/>
+        </w:rPr>
+        <w:drawing>
+          <wp:inline distT="0" distB="0" distL="0" distR="0">
+            <wp:extent cx="5400040" cy="2907030"/>
+            <wp:effectExtent l="0" t="0" r="0" b="7620"/>
+            <wp:docPr id="3" name="Imagen 3" descr="Hermano Mayor - Google Chrome"/>
+            <wp:cNvGraphicFramePr>
+              <a:graphicFrameLocks xmlns:a="http://schemas.openxmlformats.org/drawingml/2006/main" noChangeAspect="1"/>
+            </wp:cNvGraphicFramePr>
+            <a:graphic xmlns:a="http://schemas.openxmlformats.org/drawingml/2006/main">
+              <a:graphicData uri="http://schemas.openxmlformats.org/drawingml/2006/picture">
+                <pic:pic xmlns:pic="http://schemas.openxmlformats.org/drawingml/2006/picture">
+                  <pic:nvPicPr>
+                    <pic:cNvPr id="3" name="5B4A674.tmp"/>
+                    <pic:cNvPicPr/>
+                  </pic:nvPicPr>
+                  <pic:blipFill>
+                    <a:blip r:embed="rId7" cstate="print">
+                      <a:extLst>
+                        <a:ext uri="{28A0092B-C50C-407E-A947-70E740481C1C}">
+                          <a14:useLocalDpi xmlns:a14="http://schemas.microsoft.com/office/drawing/2010/main" val="0"/>
+                        </a:ext>
+                      </a:extLst>
+                    </a:blip>
+                    <a:stretch>
+                      <a:fillRect/>
+                    </a:stretch>
+                  </pic:blipFill>
+                  <pic:spPr>
+                    <a:xfrm>
+                      <a:off x="0" y="0"/>
+                      <a:ext cx="5400040" cy="2907030"/>
+                    </a:xfrm>
+                    <a:prstGeom prst="rect">
+                      <a:avLst/>
+                    </a:prstGeom>
+                  </pic:spPr>
+                </pic:pic>
+              </a:graphicData>
+            </a:graphic>
+          </wp:inline>
+        </w:drawing>
+      </w:r>
+    </w:p>
+    <w:p>
+      <w:pPr>
+        <w:pStyle w:val="Ttulo1"/>
+      </w:pPr>
+      <w:bookmarkStart w:id="3" w:name="_Toc477896725"/>
+      <w:r>
+        <w:t>COLOR</w:t>
+      </w:r>
+      <w:bookmarkEnd w:id="3"/>
+    </w:p>
+    <w:p>
       <w:pPr>
         <w:spacing w:after="0"/>
         <w:jc w:val="both"/>
@@ -1313,6 +1462,14 @@
         </w:rPr>
         <w:t>blanco.</w:t>
       </w:r>
+    </w:p>
+    <w:p>
+      <w:pPr>
+        <w:rPr>
+          <w:noProof/>
+          <w:lang w:eastAsia="es-ES"/>
+        </w:rPr>
+      </w:pPr>
     </w:p>
     <w:p>
       <w:pPr>
@@ -1342,7 +1499,7 @@
                     <pic:cNvPicPr/>
                   </pic:nvPicPr>
                   <pic:blipFill>
-                    <a:blip r:embed="rId7">
+                    <a:blip r:embed="rId8">
                       <a:extLst>
                         <a:ext uri="{28A0092B-C50C-407E-A947-70E740481C1C}">
                           <a14:useLocalDpi xmlns:a14="http://schemas.microsoft.com/office/drawing/2010/main" val="0"/>
@@ -1405,7 +1562,7 @@
                     <pic:cNvPicPr/>
                   </pic:nvPicPr>
                   <pic:blipFill>
-                    <a:blip r:embed="rId8">
+                    <a:blip r:embed="rId9">
                       <a:extLst>
                         <a:ext uri="{28A0092B-C50C-407E-A947-70E740481C1C}">
                           <a14:useLocalDpi xmlns:a14="http://schemas.microsoft.com/office/drawing/2010/main" val="0"/>
@@ -1452,150 +1609,45 @@
       <w:pPr>
         <w:pStyle w:val="Ttulo1"/>
       </w:pPr>
-      <w:bookmarkStart w:id="3" w:name="_Toc477878704"/>
-      <w:r>
+      <w:bookmarkStart w:id="4" w:name="_Toc477896726"/>
+      <w:r>
+        <w:lastRenderedPageBreak/>
         <w:t>LOGO</w:t>
       </w:r>
-      <w:bookmarkEnd w:id="3"/>
+      <w:bookmarkEnd w:id="4"/>
     </w:p>
     <w:p>
-      <w:r>
-        <w:t xml:space="preserve">El logo </w:t>
+      <w:pPr>
+        <w:rPr>
+          <w:b/>
+        </w:rPr>
+      </w:pPr>
+      <w:r>
+        <w:t>A continuación, e</w:t>
+      </w:r>
+      <w:r>
+        <w:t xml:space="preserve">l logo </w:t>
       </w:r>
       <w:r>
         <w:rPr>
           <w:b/>
         </w:rPr>
         <w:t xml:space="preserve">HERMANO MAYOR. </w:t>
-      </w:r>
-      <w:r>
-        <w:t>E</w:t>
-      </w:r>
-      <w:r>
-        <w:t>l tamaño puede variar según convenga.</w:t>
-      </w:r>
-      <w:r>
-        <w:t xml:space="preserve"> El logotipo no puede ser modificado de ninguna manera.</w:t>
       </w:r>
     </w:p>
     <w:p>
-      <w:pPr>
-        <w:rPr>
-          <w:rFonts w:ascii="Coffee with Sugar" w:hAnsi="Coffee with Sugar"/>
-          <w:b/>
-          <w:sz w:val="36"/>
-        </w:rPr>
-      </w:pPr>
-      <w:r>
-        <w:rPr>
-          <w:rFonts w:cstheme="minorHAnsi"/>
-          <w:noProof/>
-          <w:lang w:eastAsia="es-ES"/>
-        </w:rPr>
-        <w:drawing>
-          <wp:anchor distT="0" distB="0" distL="114300" distR="114300" simplePos="0" relativeHeight="251663360" behindDoc="1" locked="0" layoutInCell="1" allowOverlap="1">
-            <wp:simplePos x="0" y="0"/>
-            <wp:positionH relativeFrom="column">
-              <wp:posOffset>1815465</wp:posOffset>
-            </wp:positionH>
-            <wp:positionV relativeFrom="paragraph">
-              <wp:posOffset>236855</wp:posOffset>
-            </wp:positionV>
-            <wp:extent cx="542925" cy="542925"/>
-            <wp:effectExtent l="0" t="0" r="9525" b="9525"/>
-            <wp:wrapNone/>
-            <wp:docPr id="8" name="Imagen 8"/>
-            <wp:cNvGraphicFramePr>
-              <a:graphicFrameLocks xmlns:a="http://schemas.openxmlformats.org/drawingml/2006/main" noChangeAspect="1"/>
-            </wp:cNvGraphicFramePr>
-            <a:graphic xmlns:a="http://schemas.openxmlformats.org/drawingml/2006/main">
-              <a:graphicData uri="http://schemas.openxmlformats.org/drawingml/2006/picture">
-                <pic:pic xmlns:pic="http://schemas.openxmlformats.org/drawingml/2006/picture">
-                  <pic:nvPicPr>
-                    <pic:cNvPr id="8" name="correcto.png"/>
-                    <pic:cNvPicPr/>
-                  </pic:nvPicPr>
-                  <pic:blipFill>
-                    <a:blip r:embed="rId9" cstate="print">
-                      <a:extLst>
-                        <a:ext uri="{28A0092B-C50C-407E-A947-70E740481C1C}">
-                          <a14:useLocalDpi xmlns:a14="http://schemas.microsoft.com/office/drawing/2010/main" val="0"/>
-                        </a:ext>
-                      </a:extLst>
-                    </a:blip>
-                    <a:stretch>
-                      <a:fillRect/>
-                    </a:stretch>
-                  </pic:blipFill>
-                  <pic:spPr>
-                    <a:xfrm>
-                      <a:off x="0" y="0"/>
-                      <a:ext cx="542925" cy="542925"/>
-                    </a:xfrm>
-                    <a:prstGeom prst="rect">
-                      <a:avLst/>
-                    </a:prstGeom>
-                  </pic:spPr>
-                </pic:pic>
-              </a:graphicData>
-            </a:graphic>
-          </wp:anchor>
-        </w:drawing>
-      </w:r>
-      <w:r>
-        <w:rPr>
-          <w:rFonts w:cstheme="minorHAnsi"/>
-          <w:b/>
-          <w:sz w:val="36"/>
-        </w:rPr>
-        <w:t>HERMANO MAYOR</w:t>
-      </w:r>
-      <w:r>
-        <w:rPr>
-          <w:rFonts w:ascii="Coffee with Sugar" w:hAnsi="Coffee with Sugar"/>
-          <w:b/>
-          <w:sz w:val="32"/>
-        </w:rPr>
-        <w:tab/>
-      </w:r>
-      <w:r>
-        <w:rPr>
-          <w:rFonts w:ascii="Coffee with Sugar" w:hAnsi="Coffee with Sugar"/>
-          <w:b/>
-          <w:sz w:val="32"/>
-        </w:rPr>
-        <w:tab/>
-      </w:r>
-      <w:r>
-        <w:rPr>
-          <w:rFonts w:ascii="Coffee with Sugar" w:hAnsi="Coffee with Sugar"/>
-          <w:b/>
-          <w:sz w:val="32"/>
-        </w:rPr>
-        <w:tab/>
-      </w:r>
-      <w:r>
-        <w:rPr>
-          <w:rFonts w:ascii="Coffee with Sugar" w:hAnsi="Coffee with Sugar"/>
-          <w:b/>
-          <w:sz w:val="32"/>
-        </w:rPr>
-        <w:tab/>
-      </w:r>
-      <w:r>
-        <w:rPr>
-          <w:rFonts w:ascii="Coffee with Sugar" w:hAnsi="Coffee with Sugar"/>
-          <w:b/>
-          <w:sz w:val="32"/>
-        </w:rPr>
-        <w:tab/>
+      <w:r>
+        <w:t>E</w:t>
+      </w:r>
+      <w:r>
+        <w:t>l tamaño puede variar según convenga.</w:t>
+      </w:r>
+      <w:r>
+        <w:t xml:space="preserve"> El logotipo no puede ser modificado de ninguna manera.</w:t>
       </w:r>
     </w:p>
     <w:p>
       <w:pPr>
-        <w:tabs>
-          <w:tab w:val="left" w:pos="1125"/>
-        </w:tabs>
         <w:rPr>
           <w:rFonts w:ascii="Coffee with Sugar" w:hAnsi="Coffee with Sugar"/>
           <w:b/>
@@ -1613,11 +1665,11 @@
         <w:drawing>
           <wp:anchor distT="0" distB="0" distL="114300" distR="114300" simplePos="0" relativeHeight="251675648" behindDoc="0" locked="0" layoutInCell="1" allowOverlap="1">
             <wp:simplePos x="0" y="0"/>
-            <wp:positionH relativeFrom="column">
-              <wp:posOffset>15240</wp:posOffset>
+            <wp:positionH relativeFrom="margin">
+              <wp:align>left</wp:align>
             </wp:positionH>
             <wp:positionV relativeFrom="paragraph">
-              <wp:posOffset>15875</wp:posOffset>
+              <wp:posOffset>408940</wp:posOffset>
             </wp:positionV>
             <wp:extent cx="2143125" cy="2143125"/>
             <wp:effectExtent l="0" t="0" r="9525" b="9525"/>
@@ -1690,33 +1742,23 @@
       </w:r>
       <w:r>
         <w:rPr>
-          <w:rFonts w:ascii="Coffee with Sugar" w:hAnsi="Coffee with Sugar"/>
-          <w:b/>
-          <w:sz w:val="36"/>
-        </w:rPr>
-        <w:tab/>
-      </w:r>
-    </w:p>
-    <w:p/>
-    <w:p>
-      <w:r>
-        <w:rPr>
+          <w:rFonts w:cstheme="minorHAnsi"/>
           <w:noProof/>
           <w:lang w:eastAsia="es-ES"/>
         </w:rPr>
         <w:drawing>
-          <wp:anchor distT="0" distB="0" distL="114300" distR="114300" simplePos="0" relativeHeight="251670528" behindDoc="1" locked="0" layoutInCell="1" allowOverlap="1" wp14:anchorId="4578F94C" wp14:editId="4D00C34F">
+          <wp:anchor distT="0" distB="0" distL="114300" distR="114300" simplePos="0" relativeHeight="251663360" behindDoc="1" locked="0" layoutInCell="1" allowOverlap="1">
             <wp:simplePos x="0" y="0"/>
             <wp:positionH relativeFrom="column">
-              <wp:posOffset>0</wp:posOffset>
+              <wp:posOffset>1815465</wp:posOffset>
             </wp:positionH>
             <wp:positionV relativeFrom="paragraph">
-              <wp:posOffset>-635</wp:posOffset>
+              <wp:posOffset>236855</wp:posOffset>
             </wp:positionV>
             <wp:extent cx="542925" cy="542925"/>
             <wp:effectExtent l="0" t="0" r="9525" b="9525"/>
             <wp:wrapNone/>
-            <wp:docPr id="12" name="Imagen 12"/>
+            <wp:docPr id="8" name="Imagen 8"/>
             <wp:cNvGraphicFramePr>
               <a:graphicFrameLocks xmlns:a="http://schemas.openxmlformats.org/drawingml/2006/main" noChangeAspect="1"/>
             </wp:cNvGraphicFramePr>
@@ -1728,7 +1770,7 @@
                     <pic:cNvPicPr/>
                   </pic:nvPicPr>
                   <pic:blipFill>
-                    <a:blip r:embed="rId9" cstate="print">
+                    <a:blip r:embed="rId10" cstate="print">
                       <a:extLst>
                         <a:ext uri="{28A0092B-C50C-407E-A947-70E740481C1C}">
                           <a14:useLocalDpi xmlns:a14="http://schemas.microsoft.com/office/drawing/2010/main" val="0"/>
@@ -1754,6 +1796,108 @@
           </wp:anchor>
         </w:drawing>
       </w:r>
+      <w:r>
+        <w:rPr>
+          <w:rFonts w:cstheme="minorHAnsi"/>
+          <w:b/>
+          <w:sz w:val="36"/>
+        </w:rPr>
+        <w:t>HERMANO MAYOR</w:t>
+      </w:r>
+      <w:r>
+        <w:rPr>
+          <w:rFonts w:ascii="Coffee with Sugar" w:hAnsi="Coffee with Sugar"/>
+          <w:b/>
+          <w:sz w:val="32"/>
+        </w:rPr>
+        <w:tab/>
+      </w:r>
+      <w:r>
+        <w:rPr>
+          <w:rFonts w:ascii="Coffee with Sugar" w:hAnsi="Coffee with Sugar"/>
+          <w:b/>
+          <w:sz w:val="32"/>
+        </w:rPr>
+        <w:tab/>
+      </w:r>
+      <w:r>
+        <w:rPr>
+          <w:rFonts w:ascii="Coffee with Sugar" w:hAnsi="Coffee with Sugar"/>
+          <w:b/>
+          <w:sz w:val="32"/>
+        </w:rPr>
+        <w:tab/>
+      </w:r>
+      <w:r>
+        <w:rPr>
+          <w:rFonts w:ascii="Coffee with Sugar" w:hAnsi="Coffee with Sugar"/>
+          <w:b/>
+          <w:sz w:val="32"/>
+        </w:rPr>
+        <w:tab/>
+      </w:r>
+      <w:r>
+        <w:rPr>
+          <w:rFonts w:ascii="Coffee with Sugar" w:hAnsi="Coffee with Sugar"/>
+          <w:b/>
+          <w:sz w:val="32"/>
+        </w:rPr>
+        <w:tab/>
+      </w:r>
+    </w:p>
+    <w:p>
+      <w:pPr>
+        <w:tabs>
+          <w:tab w:val="left" w:pos="1125"/>
+        </w:tabs>
+        <w:rPr>
+          <w:rFonts w:ascii="Coffee with Sugar" w:hAnsi="Coffee with Sugar"/>
+          <w:b/>
+          <w:sz w:val="36"/>
+        </w:rPr>
+      </w:pPr>
+      <w:r>
+        <w:rPr>
+          <w:rFonts w:ascii="Coffee with Sugar" w:hAnsi="Coffee with Sugar"/>
+          <w:b/>
+          <w:sz w:val="36"/>
+        </w:rPr>
+        <w:tab/>
+      </w:r>
+    </w:p>
+    <w:p/>
+    <w:p/>
+    <w:p>
+      <w:pPr>
+        <w:rPr>
+          <w:b/>
+          <w:sz w:val="28"/>
+        </w:rPr>
+      </w:pPr>
+    </w:p>
+    <w:p>
+      <w:pPr>
+        <w:rPr>
+          <w:b/>
+          <w:sz w:val="28"/>
+        </w:rPr>
+      </w:pPr>
+    </w:p>
+    <w:p>
+      <w:pPr>
+        <w:rPr>
+          <w:b/>
+          <w:sz w:val="28"/>
+        </w:rPr>
+      </w:pPr>
+    </w:p>
+    <w:p>
+      <w:pPr>
+        <w:rPr>
+          <w:b/>
+          <w:sz w:val="28"/>
+        </w:rPr>
+      </w:pPr>
     </w:p>
     <w:p>
       <w:pPr>
@@ -1769,17 +1913,16 @@
           <w:sz w:val="28"/>
           <w:lang w:eastAsia="es-ES"/>
         </w:rPr>
-        <w:lastRenderedPageBreak/>
         <w:drawing>
           <wp:anchor distT="0" distB="0" distL="114300" distR="114300" simplePos="0" relativeHeight="251674624" behindDoc="0" locked="0" layoutInCell="1" allowOverlap="1" wp14:anchorId="38B8DF63" wp14:editId="275EAF5C">
             <wp:simplePos x="0" y="0"/>
             <wp:positionH relativeFrom="column">
-              <wp:posOffset>2196465</wp:posOffset>
+              <wp:posOffset>2215515</wp:posOffset>
             </wp:positionH>
             <wp:positionV relativeFrom="paragraph">
-              <wp:posOffset>461645</wp:posOffset>
+              <wp:posOffset>326390</wp:posOffset>
             </wp:positionV>
-            <wp:extent cx="723900" cy="723900"/>
+            <wp:extent cx="590550" cy="590550"/>
             <wp:effectExtent l="0" t="0" r="0" b="0"/>
             <wp:wrapNone/>
             <wp:docPr id="14" name="Imagen 14"/>
@@ -1794,7 +1937,7 @@
                     <pic:cNvPicPr/>
                   </pic:nvPicPr>
                   <pic:blipFill>
-                    <a:blip r:embed="rId10" cstate="print">
+                    <a:blip r:embed="rId11" cstate="print">
                       <a:extLst>
                         <a:ext uri="{28A0092B-C50C-407E-A947-70E740481C1C}">
                           <a14:useLocalDpi xmlns:a14="http://schemas.microsoft.com/office/drawing/2010/main" val="0"/>
@@ -1808,7 +1951,7 @@
                   <pic:spPr>
                     <a:xfrm>
                       <a:off x="0" y="0"/>
-                      <a:ext cx="723900" cy="723900"/>
+                      <a:ext cx="590550" cy="590550"/>
                     </a:xfrm>
                     <a:prstGeom prst="rect">
                       <a:avLst/>
@@ -1841,7 +1984,7 @@
               <wp:align>left</wp:align>
             </wp:positionH>
             <wp:positionV relativeFrom="paragraph">
-              <wp:posOffset>452120</wp:posOffset>
+              <wp:posOffset>351790</wp:posOffset>
             </wp:positionV>
             <wp:extent cx="2143125" cy="2143125"/>
             <wp:effectExtent l="0" t="0" r="9525" b="9525"/>
@@ -1930,11 +2073,11 @@
       <w:pPr>
         <w:pStyle w:val="Ttulo1"/>
       </w:pPr>
-      <w:bookmarkStart w:id="4" w:name="_Toc477878705"/>
+      <w:bookmarkStart w:id="5" w:name="_Toc477896727"/>
       <w:r>
         <w:t>TIPOGRAFÍA</w:t>
       </w:r>
-      <w:bookmarkEnd w:id="4"/>
+      <w:bookmarkEnd w:id="5"/>
     </w:p>
     <w:p>
       <w:pPr>
@@ -2046,6 +2189,8 @@
         <w:ind w:left="360"/>
         <w:rPr>
           <w:b/>
+          <w:sz w:val="52"/>
+          <w:szCs w:val="52"/>
         </w:rPr>
       </w:pPr>
       <w:r>
@@ -2073,24 +2218,26 @@
         </w:rPr>
         <w:t>50</w:t>
       </w:r>
-      <w:r>
-        <w:rPr>
-          <w:b/>
-          <w:sz w:val="52"/>
-          <w:szCs w:val="52"/>
-        </w:rPr>
-        <w:t xml:space="preserve"> </w:t>
-      </w:r>
     </w:p>
     <w:p>
       <w:pPr>
+        <w:pStyle w:val="Prrafodelista"/>
+        <w:ind w:left="360"/>
+        <w:rPr>
+          <w:b/>
+        </w:rPr>
+      </w:pPr>
+    </w:p>
+    <w:p>
+      <w:pPr>
         <w:pStyle w:val="Ttulo1"/>
       </w:pPr>
-      <w:bookmarkStart w:id="5" w:name="_Toc477878706"/>
-      <w:r>
+      <w:bookmarkStart w:id="6" w:name="_Toc477896728"/>
+      <w:r>
+        <w:lastRenderedPageBreak/>
         <w:t>REDES SOCIALES</w:t>
       </w:r>
-      <w:bookmarkEnd w:id="5"/>
+      <w:bookmarkEnd w:id="6"/>
     </w:p>
     <w:p>
       <w:pPr>
@@ -2275,11 +2422,11 @@
       <w:pPr>
         <w:pStyle w:val="Ttulo1"/>
       </w:pPr>
-      <w:bookmarkStart w:id="6" w:name="_Toc477878707"/>
+      <w:bookmarkStart w:id="7" w:name="_Toc477896729"/>
       <w:r>
         <w:t>TAGS</w:t>
       </w:r>
-      <w:bookmarkEnd w:id="6"/>
+      <w:bookmarkEnd w:id="7"/>
     </w:p>
     <w:p>
       <w:r>
@@ -3926,7 +4073,7 @@
 </file>
 
 <file path=customXml/itemProps1.xml><?xml version="1.0" encoding="utf-8"?>
-<ds:datastoreItem xmlns:ds="http://schemas.openxmlformats.org/officeDocument/2006/customXml" ds:itemID="{A4323047-87CD-4A94-BF41-ED4CB8C49E8F}">
+<ds:datastoreItem xmlns:ds="http://schemas.openxmlformats.org/officeDocument/2006/customXml" ds:itemID="{772EBB90-5691-40D9-B9AB-10E5A00CF881}">
   <ds:schemaRefs>
     <ds:schemaRef ds:uri="http://schemas.openxmlformats.org/officeDocument/2006/bibliography"/>
   </ds:schemaRefs>

</xml_diff>

<commit_message>
denuncia anonima y login
</commit_message>
<xml_diff>
--- a/libroestilos.docx
+++ b/libroestilos.docx
@@ -699,12 +699,7 @@
             <w:pStyle w:val="TtuloTDC"/>
           </w:pPr>
           <w:r>
-            <w:t>Índic</w:t>
-          </w:r>
-          <w:bookmarkStart w:id="0" w:name="_GoBack"/>
-          <w:bookmarkEnd w:id="0"/>
-          <w:r>
-            <w:t>e</w:t>
+            <w:t>Índice</w:t>
           </w:r>
         </w:p>
         <w:p>
@@ -1241,12 +1236,12 @@
       <w:pPr>
         <w:pStyle w:val="Ttulo1"/>
       </w:pPr>
-      <w:bookmarkStart w:id="1" w:name="_Toc477896723"/>
+      <w:bookmarkStart w:id="0" w:name="_Toc477896723"/>
       <w:r>
         <w:lastRenderedPageBreak/>
         <w:t>INTRODUCCIÓN</w:t>
       </w:r>
-      <w:bookmarkEnd w:id="1"/>
+      <w:bookmarkEnd w:id="0"/>
     </w:p>
     <w:p>
       <w:pPr>
@@ -1330,11 +1325,11 @@
       <w:pPr>
         <w:pStyle w:val="Ttulo1"/>
       </w:pPr>
-      <w:bookmarkStart w:id="2" w:name="_Toc477896724"/>
+      <w:bookmarkStart w:id="1" w:name="_Toc477896724"/>
       <w:r>
         <w:t>BACKGROUND</w:t>
       </w:r>
-      <w:bookmarkEnd w:id="2"/>
+      <w:bookmarkEnd w:id="1"/>
     </w:p>
     <w:p>
       <w:r>
@@ -1403,11 +1398,11 @@
       <w:pPr>
         <w:pStyle w:val="Ttulo1"/>
       </w:pPr>
-      <w:bookmarkStart w:id="3" w:name="_Toc477896725"/>
+      <w:bookmarkStart w:id="2" w:name="_Toc477896725"/>
       <w:r>
         <w:t>COLOR</w:t>
       </w:r>
-      <w:bookmarkEnd w:id="3"/>
+      <w:bookmarkEnd w:id="2"/>
     </w:p>
     <w:p>
       <w:pPr>
@@ -1609,12 +1604,12 @@
       <w:pPr>
         <w:pStyle w:val="Ttulo1"/>
       </w:pPr>
-      <w:bookmarkStart w:id="4" w:name="_Toc477896726"/>
+      <w:bookmarkStart w:id="3" w:name="_Toc477896726"/>
       <w:r>
         <w:lastRenderedPageBreak/>
         <w:t>LOGO</w:t>
       </w:r>
-      <w:bookmarkEnd w:id="4"/>
+      <w:bookmarkEnd w:id="3"/>
     </w:p>
     <w:p>
       <w:pPr>
@@ -2073,11 +2068,11 @@
       <w:pPr>
         <w:pStyle w:val="Ttulo1"/>
       </w:pPr>
-      <w:bookmarkStart w:id="5" w:name="_Toc477896727"/>
+      <w:bookmarkStart w:id="4" w:name="_Toc477896727"/>
       <w:r>
         <w:t>TIPOGRAFÍA</w:t>
       </w:r>
-      <w:bookmarkEnd w:id="5"/>
+      <w:bookmarkEnd w:id="4"/>
     </w:p>
     <w:p>
       <w:pPr>
@@ -2232,12 +2227,12 @@
       <w:pPr>
         <w:pStyle w:val="Ttulo1"/>
       </w:pPr>
-      <w:bookmarkStart w:id="6" w:name="_Toc477896728"/>
+      <w:bookmarkStart w:id="5" w:name="_Toc477896728"/>
       <w:r>
         <w:lastRenderedPageBreak/>
         <w:t>REDES SOCIALES</w:t>
       </w:r>
-      <w:bookmarkEnd w:id="6"/>
+      <w:bookmarkEnd w:id="5"/>
     </w:p>
     <w:p>
       <w:pPr>
@@ -2366,15 +2361,7 @@
         <w:t xml:space="preserve"> </w:t>
       </w:r>
       <w:r>
-        <w:t xml:space="preserve">Equipo de </w:t>
-      </w:r>
-      <w:proofErr w:type="spellStart"/>
-      <w:r>
-        <w:t>Community</w:t>
-      </w:r>
-      <w:proofErr w:type="spellEnd"/>
-      <w:r>
-        <w:t xml:space="preserve"> Manager</w:t>
+        <w:t>Equipo de Community Manager</w:t>
       </w:r>
       <w:r>
         <w:t>.</w:t>
@@ -2392,15 +2379,7 @@
         <w:jc w:val="both"/>
       </w:pPr>
       <w:r>
-        <w:t xml:space="preserve">Solo el Equipo de </w:t>
-      </w:r>
-      <w:proofErr w:type="spellStart"/>
-      <w:r>
-        <w:t>Community</w:t>
-      </w:r>
-      <w:proofErr w:type="spellEnd"/>
-      <w:r>
-        <w:t xml:space="preserve"> Manager</w:t>
+        <w:t>Solo el Equipo de Community Manager</w:t>
       </w:r>
       <w:r>
         <w:t xml:space="preserve"> están en</w:t>
@@ -2422,21 +2401,43 @@
       <w:pPr>
         <w:pStyle w:val="Ttulo1"/>
       </w:pPr>
-      <w:bookmarkStart w:id="7" w:name="_Toc477896729"/>
+      <w:bookmarkStart w:id="6" w:name="_Toc477896729"/>
       <w:r>
         <w:t>TAGS</w:t>
       </w:r>
-      <w:bookmarkEnd w:id="7"/>
+      <w:bookmarkEnd w:id="6"/>
     </w:p>
     <w:p>
       <w:r>
         <w:t>Esta aplicación está dirigida</w:t>
       </w:r>
       <w:r>
-        <w:t xml:space="preserve"> a clientes del área metropolitana de Barcelona. Hombres y mujeres</w:t>
-      </w:r>
-      <w:r>
-        <w:t xml:space="preserve"> docentes entre los 20 y los 70 años de edad. Los principales clientes serán los centros educativos de Primaria.</w:t>
+        <w:t xml:space="preserve"> a </w:t>
+      </w:r>
+      <w:r>
+        <w:t>niños y niñas</w:t>
+      </w:r>
+      <w:r>
+        <w:t xml:space="preserve">. </w:t>
+      </w:r>
+      <w:r>
+        <w:t>Entre</w:t>
+      </w:r>
+      <w:r>
+        <w:t xml:space="preserve"> los </w:t>
+      </w:r>
+      <w:r>
+        <w:t>9 y los 25</w:t>
+      </w:r>
+      <w:r>
+        <w:t xml:space="preserve"> años de edad. </w:t>
+      </w:r>
+    </w:p>
+    <w:p>
+      <w:bookmarkStart w:id="7" w:name="_GoBack"/>
+      <w:bookmarkEnd w:id="7"/>
+      <w:r>
+        <w:t>Los principales clientes serán los centros educativos.</w:t>
       </w:r>
       <w:r>
         <w:t xml:space="preserve"> </w:t>
@@ -4073,7 +4074,7 @@
 </file>
 
 <file path=customXml/itemProps1.xml><?xml version="1.0" encoding="utf-8"?>
-<ds:datastoreItem xmlns:ds="http://schemas.openxmlformats.org/officeDocument/2006/customXml" ds:itemID="{772EBB90-5691-40D9-B9AB-10E5A00CF881}">
+<ds:datastoreItem xmlns:ds="http://schemas.openxmlformats.org/officeDocument/2006/customXml" ds:itemID="{B0979E40-7079-4737-AE97-62D2CD2CBB53}">
   <ds:schemaRefs>
     <ds:schemaRef ds:uri="http://schemas.openxmlformats.org/officeDocument/2006/bibliography"/>
   </ds:schemaRefs>

</xml_diff>